<commit_message>
Epic 3 Sofiia Buhai
</commit_message>
<xml_diff>
--- a/ai_12/sofiia_buhai/epic_3/epic_3_practice_and_labs_report_sofiia_buhai.docx
+++ b/ai_12/sofiia_buhai/epic_3/epic_3_practice_and_labs_report_sofiia_buhai.docx
@@ -5298,11 +5298,16 @@
       <w:pPr>
         <w:rPr>
           <w:rFonts w:ascii="Times New Roman" w:eastAsia="Times New Roman" w:hAnsi="Times New Roman"/>
-        </w:rPr>
-      </w:pPr>
-      <w:r>
-        <w:rPr>
-          <w:rFonts w:ascii="Times New Roman" w:eastAsia="Times New Roman" w:hAnsi="Times New Roman"/>
+          <w:b/>
+          <w:bCs/>
+          <w:color w:val="222A35" w:themeColor="text2" w:themeShade="80"/>
+          <w:u w:val="single"/>
+        </w:rPr>
+      </w:pPr>
+      <w:r>
+        <w:rPr>
+          <w:rFonts w:ascii="Times New Roman" w:eastAsia="Times New Roman" w:hAnsi="Times New Roman"/>
+          <w:noProof/>
         </w:rPr>
         <w:drawing>
           <wp:anchor distT="0" distB="0" distL="114300" distR="114300" simplePos="0" relativeHeight="251671552" behindDoc="0" locked="0" layoutInCell="1" allowOverlap="1" wp14:anchorId="3FA35323" wp14:editId="14A17837">
@@ -5354,83 +5359,103 @@
           </wp:anchor>
         </w:drawing>
       </w:r>
-      <w:r>
-        <w:rPr>
-          <w:rFonts w:ascii="Times New Roman" w:eastAsia="Times New Roman" w:hAnsi="Times New Roman"/>
-        </w:rPr>
-        <w:t xml:space="preserve">Посилання на файл програми у пул-запиті </w:t>
-      </w:r>
-      <w:proofErr w:type="spellStart"/>
-      <w:r>
-        <w:rPr>
-          <w:rFonts w:ascii="Times New Roman" w:eastAsia="Times New Roman" w:hAnsi="Times New Roman"/>
-        </w:rPr>
-        <w:t>GitHub</w:t>
-      </w:r>
-      <w:proofErr w:type="spellEnd"/>
-    </w:p>
-    <w:p>
-      <w:pPr>
-        <w:rPr>
-          <w:rFonts w:ascii="Times New Roman" w:eastAsia="Times New Roman" w:hAnsi="Times New Roman"/>
-        </w:rPr>
-      </w:pPr>
-    </w:p>
-    <w:p>
-      <w:pPr>
-        <w:rPr>
-          <w:rFonts w:ascii="Times New Roman" w:eastAsia="Times New Roman" w:hAnsi="Times New Roman"/>
-        </w:rPr>
-      </w:pPr>
-    </w:p>
-    <w:p>
-      <w:pPr>
-        <w:rPr>
-          <w:rFonts w:ascii="Times New Roman" w:eastAsia="Times New Roman" w:hAnsi="Times New Roman"/>
-        </w:rPr>
-      </w:pPr>
-    </w:p>
-    <w:p>
-      <w:pPr>
-        <w:rPr>
-          <w:rFonts w:ascii="Times New Roman" w:eastAsia="Times New Roman" w:hAnsi="Times New Roman"/>
-        </w:rPr>
-      </w:pPr>
-    </w:p>
-    <w:p>
-      <w:pPr>
-        <w:rPr>
-          <w:rFonts w:ascii="Times New Roman" w:eastAsia="Times New Roman" w:hAnsi="Times New Roman"/>
-        </w:rPr>
-      </w:pPr>
-    </w:p>
-    <w:p>
-      <w:pPr>
-        <w:rPr>
-          <w:rFonts w:ascii="Times New Roman" w:eastAsia="Times New Roman" w:hAnsi="Times New Roman"/>
-        </w:rPr>
-      </w:pPr>
-    </w:p>
-    <w:p>
-      <w:pPr>
-        <w:rPr>
-          <w:rFonts w:ascii="Times New Roman" w:eastAsia="Times New Roman" w:hAnsi="Times New Roman"/>
-        </w:rPr>
-      </w:pPr>
-    </w:p>
-    <w:p>
-      <w:pPr>
-        <w:rPr>
-          <w:rFonts w:ascii="Times New Roman" w:eastAsia="Times New Roman" w:hAnsi="Times New Roman"/>
-        </w:rPr>
-      </w:pPr>
-    </w:p>
-    <w:p>
-      <w:pPr>
-        <w:rPr>
-          <w:rFonts w:ascii="Times New Roman" w:eastAsia="Times New Roman" w:hAnsi="Times New Roman"/>
+      <w:hyperlink r:id="rId21" w:anchor="diff-eff7dec4a5efc54fec4325f4039700d08b13c1bdc1fc2bdbb207d34139f77135" w:history="1">
+        <w:r>
+          <w:rPr>
+            <w:rStyle w:val="a3"/>
+            <w:rFonts w:ascii="Times New Roman" w:eastAsia="Times New Roman" w:hAnsi="Times New Roman"/>
+            <w:b/>
+            <w:bCs/>
+            <w:color w:val="222A35" w:themeColor="text2" w:themeShade="80"/>
+          </w:rPr>
+          <w:t xml:space="preserve">Посилання на файл програми у пул-запиті </w:t>
+        </w:r>
+        <w:proofErr w:type="spellStart"/>
+        <w:r>
+          <w:rPr>
+            <w:rStyle w:val="a3"/>
+            <w:rFonts w:ascii="Times New Roman" w:eastAsia="Times New Roman" w:hAnsi="Times New Roman"/>
+            <w:b/>
+            <w:bCs/>
+            <w:color w:val="222A35" w:themeColor="text2" w:themeShade="80"/>
+          </w:rPr>
+          <w:t>GitHu</w:t>
+        </w:r>
+        <w:proofErr w:type="spellEnd"/>
+      </w:hyperlink>
+      <w:r>
+        <w:rPr>
+          <w:rFonts w:ascii="Times New Roman" w:eastAsia="Times New Roman" w:hAnsi="Times New Roman"/>
+          <w:b/>
+          <w:bCs/>
+          <w:color w:val="222A35" w:themeColor="text2" w:themeShade="80"/>
+          <w:u w:val="single"/>
           <w:lang w:val="pl-PL"/>
         </w:rPr>
+        <w:t>b</w:t>
+      </w:r>
+    </w:p>
+    <w:p>
+      <w:pPr>
+        <w:rPr>
+          <w:rFonts w:ascii="Times New Roman" w:eastAsia="Times New Roman" w:hAnsi="Times New Roman"/>
+        </w:rPr>
+      </w:pPr>
+    </w:p>
+    <w:p>
+      <w:pPr>
+        <w:rPr>
+          <w:rFonts w:ascii="Times New Roman" w:eastAsia="Times New Roman" w:hAnsi="Times New Roman"/>
+        </w:rPr>
+      </w:pPr>
+    </w:p>
+    <w:p>
+      <w:pPr>
+        <w:rPr>
+          <w:rFonts w:ascii="Times New Roman" w:eastAsia="Times New Roman" w:hAnsi="Times New Roman"/>
+        </w:rPr>
+      </w:pPr>
+    </w:p>
+    <w:p>
+      <w:pPr>
+        <w:rPr>
+          <w:rFonts w:ascii="Times New Roman" w:eastAsia="Times New Roman" w:hAnsi="Times New Roman"/>
+        </w:rPr>
+      </w:pPr>
+    </w:p>
+    <w:p>
+      <w:pPr>
+        <w:rPr>
+          <w:rFonts w:ascii="Times New Roman" w:eastAsia="Times New Roman" w:hAnsi="Times New Roman"/>
+        </w:rPr>
+      </w:pPr>
+    </w:p>
+    <w:p>
+      <w:pPr>
+        <w:rPr>
+          <w:rFonts w:ascii="Times New Roman" w:eastAsia="Times New Roman" w:hAnsi="Times New Roman"/>
+        </w:rPr>
+      </w:pPr>
+    </w:p>
+    <w:p>
+      <w:pPr>
+        <w:rPr>
+          <w:rFonts w:ascii="Times New Roman" w:eastAsia="Times New Roman" w:hAnsi="Times New Roman"/>
+        </w:rPr>
+      </w:pPr>
+    </w:p>
+    <w:p>
+      <w:pPr>
+        <w:rPr>
+          <w:rFonts w:ascii="Times New Roman" w:eastAsia="Times New Roman" w:hAnsi="Times New Roman"/>
+        </w:rPr>
+      </w:pPr>
+    </w:p>
+    <w:p>
+      <w:pPr>
+        <w:rPr>
+          <w:rFonts w:ascii="Times New Roman" w:eastAsia="Times New Roman" w:hAnsi="Times New Roman"/>
+        </w:rPr>
       </w:pPr>
       <w:r>
         <w:rPr>
@@ -5447,9 +5472,34 @@
       <w:r>
         <w:rPr>
           <w:rFonts w:ascii="Times New Roman" w:eastAsia="Times New Roman" w:hAnsi="Times New Roman"/>
+        </w:rPr>
+        <w:t xml:space="preserve"> </w:t>
+      </w:r>
+      <w:r>
+        <w:rPr>
+          <w:rFonts w:ascii="Times New Roman" w:eastAsia="Times New Roman" w:hAnsi="Times New Roman"/>
           <w:lang w:val="pl-PL"/>
         </w:rPr>
-        <w:t xml:space="preserve"> VNS Labs 2</w:t>
+        <w:t>VNS</w:t>
+      </w:r>
+      <w:r>
+        <w:rPr>
+          <w:rFonts w:ascii="Times New Roman" w:eastAsia="Times New Roman" w:hAnsi="Times New Roman"/>
+        </w:rPr>
+        <w:t xml:space="preserve"> </w:t>
+      </w:r>
+      <w:r>
+        <w:rPr>
+          <w:rFonts w:ascii="Times New Roman" w:eastAsia="Times New Roman" w:hAnsi="Times New Roman"/>
+          <w:lang w:val="pl-PL"/>
+        </w:rPr>
+        <w:t>Labs</w:t>
+      </w:r>
+      <w:r>
+        <w:rPr>
+          <w:rFonts w:ascii="Times New Roman" w:eastAsia="Times New Roman" w:hAnsi="Times New Roman"/>
+        </w:rPr>
+        <w:t xml:space="preserve"> 2</w:t>
       </w:r>
       <w:r>
         <w:rPr>
@@ -5467,6 +5517,7 @@
       <w:r>
         <w:rPr>
           <w:rFonts w:ascii="Times New Roman" w:eastAsia="Times New Roman" w:hAnsi="Times New Roman"/>
+          <w:noProof/>
         </w:rPr>
         <w:lastRenderedPageBreak/>
         <w:drawing>
@@ -5493,7 +5544,7 @@
                     <pic:cNvPicPr/>
                   </pic:nvPicPr>
                   <pic:blipFill>
-                    <a:blip r:embed="rId21">
+                    <a:blip r:embed="rId22">
                       <a:extLst>
                         <a:ext uri="{28A0092B-C50C-407E-A947-70E740481C1C}">
                           <a14:useLocalDpi xmlns:a14="http://schemas.microsoft.com/office/drawing/2010/main" val="0"/>
@@ -5578,6 +5629,7 @@
       <w:r>
         <w:rPr>
           <w:rFonts w:ascii="Times New Roman" w:eastAsia="Times New Roman" w:hAnsi="Times New Roman"/>
+          <w:noProof/>
           <w:lang w:val="pl-PL"/>
         </w:rPr>
         <w:drawing>
@@ -5593,137 +5645,6 @@
             <wp:effectExtent l="0" t="0" r="3175" b="2540"/>
             <wp:wrapNone/>
             <wp:docPr id="14" name="Рисунок 14"/>
-            <wp:cNvGraphicFramePr>
-              <a:graphicFrameLocks xmlns:a="http://schemas.openxmlformats.org/drawingml/2006/main" noChangeAspect="1"/>
-            </wp:cNvGraphicFramePr>
-            <a:graphic xmlns:a="http://schemas.openxmlformats.org/drawingml/2006/main">
-              <a:graphicData uri="http://schemas.openxmlformats.org/drawingml/2006/picture">
-                <pic:pic xmlns:pic="http://schemas.openxmlformats.org/drawingml/2006/picture">
-                  <pic:nvPicPr>
-                    <pic:cNvPr id="1" name=""/>
-                    <pic:cNvPicPr/>
-                  </pic:nvPicPr>
-                  <pic:blipFill>
-                    <a:blip r:embed="rId22">
-                      <a:extLst>
-                        <a:ext uri="{28A0092B-C50C-407E-A947-70E740481C1C}">
-                          <a14:useLocalDpi xmlns:a14="http://schemas.microsoft.com/office/drawing/2010/main" val="0"/>
-                        </a:ext>
-                      </a:extLst>
-                    </a:blip>
-                    <a:stretch>
-                      <a:fillRect/>
-                    </a:stretch>
-                  </pic:blipFill>
-                  <pic:spPr>
-                    <a:xfrm>
-                      <a:off x="0" y="0"/>
-                      <a:ext cx="5940425" cy="3216910"/>
-                    </a:xfrm>
-                    <a:prstGeom prst="rect">
-                      <a:avLst/>
-                    </a:prstGeom>
-                  </pic:spPr>
-                </pic:pic>
-              </a:graphicData>
-            </a:graphic>
-          </wp:anchor>
-        </w:drawing>
-      </w:r>
-    </w:p>
-    <w:p>
-      <w:pPr>
-        <w:rPr>
-          <w:rFonts w:ascii="Times New Roman" w:eastAsia="Times New Roman" w:hAnsi="Times New Roman"/>
-        </w:rPr>
-      </w:pPr>
-    </w:p>
-    <w:p>
-      <w:pPr>
-        <w:rPr>
-          <w:rFonts w:ascii="Times New Roman" w:eastAsia="Times New Roman" w:hAnsi="Times New Roman"/>
-        </w:rPr>
-      </w:pPr>
-    </w:p>
-    <w:p>
-      <w:pPr>
-        <w:rPr>
-          <w:rFonts w:ascii="Times New Roman" w:eastAsia="Times New Roman" w:hAnsi="Times New Roman"/>
-        </w:rPr>
-      </w:pPr>
-    </w:p>
-    <w:p>
-      <w:pPr>
-        <w:rPr>
-          <w:rFonts w:ascii="Times New Roman" w:eastAsia="Times New Roman" w:hAnsi="Times New Roman"/>
-        </w:rPr>
-      </w:pPr>
-    </w:p>
-    <w:p>
-      <w:pPr>
-        <w:rPr>
-          <w:rFonts w:ascii="Times New Roman" w:eastAsia="Times New Roman" w:hAnsi="Times New Roman"/>
-        </w:rPr>
-      </w:pPr>
-    </w:p>
-    <w:p>
-      <w:pPr>
-        <w:rPr>
-          <w:rFonts w:ascii="Times New Roman" w:eastAsia="Times New Roman" w:hAnsi="Times New Roman"/>
-        </w:rPr>
-      </w:pPr>
-    </w:p>
-    <w:p>
-      <w:pPr>
-        <w:rPr>
-          <w:rFonts w:ascii="Times New Roman" w:eastAsia="Times New Roman" w:hAnsi="Times New Roman"/>
-        </w:rPr>
-      </w:pPr>
-    </w:p>
-    <w:p>
-      <w:pPr>
-        <w:rPr>
-          <w:rFonts w:ascii="Times New Roman" w:eastAsia="Times New Roman" w:hAnsi="Times New Roman"/>
-        </w:rPr>
-      </w:pPr>
-    </w:p>
-    <w:p>
-      <w:pPr>
-        <w:rPr>
-          <w:rFonts w:ascii="Times New Roman" w:eastAsia="Times New Roman" w:hAnsi="Times New Roman"/>
-        </w:rPr>
-      </w:pPr>
-    </w:p>
-    <w:p>
-      <w:pPr>
-        <w:rPr>
-          <w:rFonts w:ascii="Times New Roman" w:eastAsia="Times New Roman" w:hAnsi="Times New Roman"/>
-        </w:rPr>
-      </w:pPr>
-    </w:p>
-    <w:p>
-      <w:pPr>
-        <w:rPr>
-          <w:rFonts w:ascii="Times New Roman" w:eastAsia="Times New Roman" w:hAnsi="Times New Roman"/>
-        </w:rPr>
-      </w:pPr>
-      <w:r>
-        <w:rPr>
-          <w:rFonts w:ascii="Times New Roman" w:eastAsia="Times New Roman" w:hAnsi="Times New Roman"/>
-        </w:rPr>
-        <w:drawing>
-          <wp:anchor distT="0" distB="0" distL="114300" distR="114300" simplePos="0" relativeHeight="251674624" behindDoc="0" locked="0" layoutInCell="1" allowOverlap="1" wp14:anchorId="1C321AFC" wp14:editId="1F8CEDF4">
-            <wp:simplePos x="0" y="0"/>
-            <wp:positionH relativeFrom="page">
-              <wp:align>center</wp:align>
-            </wp:positionH>
-            <wp:positionV relativeFrom="paragraph">
-              <wp:posOffset>282212</wp:posOffset>
-            </wp:positionV>
-            <wp:extent cx="5940425" cy="3043555"/>
-            <wp:effectExtent l="0" t="0" r="3175" b="4445"/>
-            <wp:wrapNone/>
-            <wp:docPr id="15" name="Рисунок 15"/>
             <wp:cNvGraphicFramePr>
               <a:graphicFrameLocks xmlns:a="http://schemas.openxmlformats.org/drawingml/2006/main" noChangeAspect="1"/>
             </wp:cNvGraphicFramePr>
@@ -5749,6 +5670,138 @@
                   <pic:spPr>
                     <a:xfrm>
                       <a:off x="0" y="0"/>
+                      <a:ext cx="5940425" cy="3216910"/>
+                    </a:xfrm>
+                    <a:prstGeom prst="rect">
+                      <a:avLst/>
+                    </a:prstGeom>
+                  </pic:spPr>
+                </pic:pic>
+              </a:graphicData>
+            </a:graphic>
+          </wp:anchor>
+        </w:drawing>
+      </w:r>
+    </w:p>
+    <w:p>
+      <w:pPr>
+        <w:rPr>
+          <w:rFonts w:ascii="Times New Roman" w:eastAsia="Times New Roman" w:hAnsi="Times New Roman"/>
+        </w:rPr>
+      </w:pPr>
+    </w:p>
+    <w:p>
+      <w:pPr>
+        <w:rPr>
+          <w:rFonts w:ascii="Times New Roman" w:eastAsia="Times New Roman" w:hAnsi="Times New Roman"/>
+        </w:rPr>
+      </w:pPr>
+    </w:p>
+    <w:p>
+      <w:pPr>
+        <w:rPr>
+          <w:rFonts w:ascii="Times New Roman" w:eastAsia="Times New Roman" w:hAnsi="Times New Roman"/>
+        </w:rPr>
+      </w:pPr>
+    </w:p>
+    <w:p>
+      <w:pPr>
+        <w:rPr>
+          <w:rFonts w:ascii="Times New Roman" w:eastAsia="Times New Roman" w:hAnsi="Times New Roman"/>
+        </w:rPr>
+      </w:pPr>
+    </w:p>
+    <w:p>
+      <w:pPr>
+        <w:rPr>
+          <w:rFonts w:ascii="Times New Roman" w:eastAsia="Times New Roman" w:hAnsi="Times New Roman"/>
+        </w:rPr>
+      </w:pPr>
+    </w:p>
+    <w:p>
+      <w:pPr>
+        <w:rPr>
+          <w:rFonts w:ascii="Times New Roman" w:eastAsia="Times New Roman" w:hAnsi="Times New Roman"/>
+        </w:rPr>
+      </w:pPr>
+    </w:p>
+    <w:p>
+      <w:pPr>
+        <w:rPr>
+          <w:rFonts w:ascii="Times New Roman" w:eastAsia="Times New Roman" w:hAnsi="Times New Roman"/>
+        </w:rPr>
+      </w:pPr>
+    </w:p>
+    <w:p>
+      <w:pPr>
+        <w:rPr>
+          <w:rFonts w:ascii="Times New Roman" w:eastAsia="Times New Roman" w:hAnsi="Times New Roman"/>
+        </w:rPr>
+      </w:pPr>
+    </w:p>
+    <w:p>
+      <w:pPr>
+        <w:rPr>
+          <w:rFonts w:ascii="Times New Roman" w:eastAsia="Times New Roman" w:hAnsi="Times New Roman"/>
+        </w:rPr>
+      </w:pPr>
+    </w:p>
+    <w:p>
+      <w:pPr>
+        <w:rPr>
+          <w:rFonts w:ascii="Times New Roman" w:eastAsia="Times New Roman" w:hAnsi="Times New Roman"/>
+        </w:rPr>
+      </w:pPr>
+    </w:p>
+    <w:p>
+      <w:pPr>
+        <w:rPr>
+          <w:rFonts w:ascii="Times New Roman" w:eastAsia="Times New Roman" w:hAnsi="Times New Roman"/>
+        </w:rPr>
+      </w:pPr>
+      <w:r>
+        <w:rPr>
+          <w:rFonts w:ascii="Times New Roman" w:eastAsia="Times New Roman" w:hAnsi="Times New Roman"/>
+          <w:noProof/>
+        </w:rPr>
+        <w:drawing>
+          <wp:anchor distT="0" distB="0" distL="114300" distR="114300" simplePos="0" relativeHeight="251674624" behindDoc="0" locked="0" layoutInCell="1" allowOverlap="1" wp14:anchorId="1C321AFC" wp14:editId="1F8CEDF4">
+            <wp:simplePos x="0" y="0"/>
+            <wp:positionH relativeFrom="page">
+              <wp:align>center</wp:align>
+            </wp:positionH>
+            <wp:positionV relativeFrom="paragraph">
+              <wp:posOffset>282212</wp:posOffset>
+            </wp:positionV>
+            <wp:extent cx="5940425" cy="3043555"/>
+            <wp:effectExtent l="0" t="0" r="3175" b="4445"/>
+            <wp:wrapNone/>
+            <wp:docPr id="15" name="Рисунок 15"/>
+            <wp:cNvGraphicFramePr>
+              <a:graphicFrameLocks xmlns:a="http://schemas.openxmlformats.org/drawingml/2006/main" noChangeAspect="1"/>
+            </wp:cNvGraphicFramePr>
+            <a:graphic xmlns:a="http://schemas.openxmlformats.org/drawingml/2006/main">
+              <a:graphicData uri="http://schemas.openxmlformats.org/drawingml/2006/picture">
+                <pic:pic xmlns:pic="http://schemas.openxmlformats.org/drawingml/2006/picture">
+                  <pic:nvPicPr>
+                    <pic:cNvPr id="1" name=""/>
+                    <pic:cNvPicPr/>
+                  </pic:nvPicPr>
+                  <pic:blipFill>
+                    <a:blip r:embed="rId24">
+                      <a:extLst>
+                        <a:ext uri="{28A0092B-C50C-407E-A947-70E740481C1C}">
+                          <a14:useLocalDpi xmlns:a14="http://schemas.microsoft.com/office/drawing/2010/main" val="0"/>
+                        </a:ext>
+                      </a:extLst>
+                    </a:blip>
+                    <a:stretch>
+                      <a:fillRect/>
+                    </a:stretch>
+                  </pic:blipFill>
+                  <pic:spPr>
+                    <a:xfrm>
+                      <a:off x="0" y="0"/>
                       <a:ext cx="5940425" cy="3043555"/>
                     </a:xfrm>
                     <a:prstGeom prst="rect">
@@ -5834,6 +5887,7 @@
       <w:r>
         <w:rPr>
           <w:rFonts w:ascii="Times New Roman" w:eastAsia="Times New Roman" w:hAnsi="Times New Roman"/>
+          <w:noProof/>
         </w:rPr>
         <w:drawing>
           <wp:anchor distT="0" distB="0" distL="114300" distR="114300" simplePos="0" relativeHeight="251675648" behindDoc="0" locked="0" layoutInCell="1" allowOverlap="1" wp14:anchorId="311186DF" wp14:editId="31B6F9E2">
@@ -5859,7 +5913,7 @@
                     <pic:cNvPicPr/>
                   </pic:nvPicPr>
                   <pic:blipFill rotWithShape="1">
-                    <a:blip r:embed="rId24">
+                    <a:blip r:embed="rId25">
                       <a:extLst>
                         <a:ext uri="{28A0092B-C50C-407E-A947-70E740481C1C}">
                           <a14:useLocalDpi xmlns:a14="http://schemas.microsoft.com/office/drawing/2010/main" val="0"/>
@@ -5936,6 +5990,7 @@
       <w:r>
         <w:rPr>
           <w:rFonts w:ascii="Times New Roman" w:eastAsia="Times New Roman" w:hAnsi="Times New Roman"/>
+          <w:noProof/>
         </w:rPr>
         <w:lastRenderedPageBreak/>
         <w:drawing>
@@ -5962,7 +6017,7 @@
                     <pic:cNvPicPr/>
                   </pic:nvPicPr>
                   <pic:blipFill>
-                    <a:blip r:embed="rId25">
+                    <a:blip r:embed="rId26">
                       <a:extLst>
                         <a:ext uri="{28A0092B-C50C-407E-A947-70E740481C1C}">
                           <a14:useLocalDpi xmlns:a14="http://schemas.microsoft.com/office/drawing/2010/main" val="0"/>
@@ -6076,20 +6131,33 @@
         <w:rPr>
           <w:rFonts w:ascii="Times New Roman" w:eastAsia="Times New Roman" w:hAnsi="Times New Roman"/>
         </w:rPr>
-        <w:t>Завдання №</w:t>
-      </w:r>
-      <w:r>
-        <w:rPr>
-          <w:rFonts w:ascii="Times New Roman" w:eastAsia="Times New Roman" w:hAnsi="Times New Roman"/>
-        </w:rPr>
-        <w:t xml:space="preserve">2 </w:t>
+        <w:t xml:space="preserve">Завдання №2 </w:t>
       </w:r>
       <w:r>
         <w:rPr>
           <w:rFonts w:ascii="Times New Roman" w:eastAsia="Times New Roman" w:hAnsi="Times New Roman"/>
           <w:lang w:val="pl-PL"/>
         </w:rPr>
-        <w:t>VNS Labs 2</w:t>
+        <w:t>VNS</w:t>
+      </w:r>
+      <w:r>
+        <w:rPr>
+          <w:rFonts w:ascii="Times New Roman" w:eastAsia="Times New Roman" w:hAnsi="Times New Roman"/>
+        </w:rPr>
+        <w:t xml:space="preserve"> </w:t>
+      </w:r>
+      <w:r>
+        <w:rPr>
+          <w:rFonts w:ascii="Times New Roman" w:eastAsia="Times New Roman" w:hAnsi="Times New Roman"/>
+          <w:lang w:val="pl-PL"/>
+        </w:rPr>
+        <w:t>Labs</w:t>
+      </w:r>
+      <w:r>
+        <w:rPr>
+          <w:rFonts w:ascii="Times New Roman" w:eastAsia="Times New Roman" w:hAnsi="Times New Roman"/>
+        </w:rPr>
+        <w:t xml:space="preserve"> 2</w:t>
       </w:r>
       <w:r>
         <w:rPr>
@@ -6101,35 +6169,62 @@
     <w:p>
       <w:pPr>
         <w:rPr>
+          <w:b/>
+          <w:bCs/>
           <w:noProof/>
-        </w:rPr>
-      </w:pPr>
-      <w:r>
-        <w:rPr>
-          <w:rFonts w:ascii="Times New Roman" w:eastAsia="Times New Roman" w:hAnsi="Times New Roman"/>
-        </w:rPr>
-        <w:t xml:space="preserve">Деталі по програмі + Вставка з кодом з підписами до вставки. Посилання на файл програми у пул-запиті </w:t>
-      </w:r>
-      <w:proofErr w:type="spellStart"/>
-      <w:r>
-        <w:rPr>
-          <w:rFonts w:ascii="Times New Roman" w:eastAsia="Times New Roman" w:hAnsi="Times New Roman"/>
-        </w:rPr>
-        <w:t>GitHub</w:t>
-      </w:r>
-      <w:proofErr w:type="spellEnd"/>
-      <w:r>
-        <w:rPr>
+          <w:color w:val="222A35" w:themeColor="text2" w:themeShade="80"/>
+        </w:rPr>
+      </w:pPr>
+      <w:hyperlink r:id="rId27" w:anchor="diff-0f12ce05a980cb64b81deddc6a278015053cad5732e50324f5e168d30ea9ba43" w:history="1">
+        <w:r>
+          <w:rPr>
+            <w:rStyle w:val="a3"/>
+            <w:rFonts w:ascii="Times New Roman" w:eastAsia="Times New Roman" w:hAnsi="Times New Roman"/>
+            <w:b/>
+            <w:bCs/>
+            <w:color w:val="222A35" w:themeColor="text2" w:themeShade="80"/>
+          </w:rPr>
+          <w:t xml:space="preserve">Посилання </w:t>
+        </w:r>
+        <w:r>
+          <w:rPr>
+            <w:rStyle w:val="a3"/>
+            <w:rFonts w:ascii="Times New Roman" w:eastAsia="Times New Roman" w:hAnsi="Times New Roman"/>
+            <w:b/>
+            <w:bCs/>
+            <w:color w:val="222A35" w:themeColor="text2" w:themeShade="80"/>
+          </w:rPr>
+          <w:t xml:space="preserve">на файл програми у пул-запиті </w:t>
+        </w:r>
+        <w:proofErr w:type="spellStart"/>
+        <w:r>
+          <w:rPr>
+            <w:rStyle w:val="a3"/>
+            <w:rFonts w:ascii="Times New Roman" w:eastAsia="Times New Roman" w:hAnsi="Times New Roman"/>
+            <w:b/>
+            <w:bCs/>
+            <w:color w:val="222A35" w:themeColor="text2" w:themeShade="80"/>
+          </w:rPr>
+          <w:t>GitHub</w:t>
+        </w:r>
+        <w:proofErr w:type="spellEnd"/>
+      </w:hyperlink>
+      <w:r>
+        <w:rPr>
+          <w:b/>
+          <w:bCs/>
           <w:noProof/>
+          <w:color w:val="222A35" w:themeColor="text2" w:themeShade="80"/>
         </w:rPr>
         <w:t xml:space="preserve"> </w:t>
       </w:r>
-      <w:r>
+    </w:p>
+    <w:p>
+      <w:pPr>
         <w:rPr>
           <w:noProof/>
         </w:rPr>
-        <w:t>\</w:t>
-      </w:r>
+      </w:pPr>
     </w:p>
     <w:p>
       <w:pPr>
@@ -6141,19 +6236,13 @@
     <w:p>
       <w:pPr>
         <w:rPr>
+          <w:rFonts w:ascii="Times New Roman" w:eastAsia="Times New Roman" w:hAnsi="Times New Roman"/>
+        </w:rPr>
+      </w:pPr>
+      <w:r>
+        <w:rPr>
+          <w:rFonts w:ascii="Times New Roman" w:eastAsia="Times New Roman" w:hAnsi="Times New Roman"/>
           <w:noProof/>
-        </w:rPr>
-      </w:pPr>
-    </w:p>
-    <w:p>
-      <w:pPr>
-        <w:rPr>
-          <w:rFonts w:ascii="Times New Roman" w:eastAsia="Times New Roman" w:hAnsi="Times New Roman"/>
-        </w:rPr>
-      </w:pPr>
-      <w:r>
-        <w:rPr>
-          <w:rFonts w:ascii="Times New Roman" w:eastAsia="Times New Roman" w:hAnsi="Times New Roman"/>
         </w:rPr>
         <w:drawing>
           <wp:anchor distT="0" distB="0" distL="114300" distR="114300" simplePos="0" relativeHeight="251670528" behindDoc="0" locked="0" layoutInCell="1" allowOverlap="1" wp14:anchorId="0597CC04" wp14:editId="6398E226">
@@ -6179,7 +6268,7 @@
                     <pic:cNvPicPr/>
                   </pic:nvPicPr>
                   <pic:blipFill>
-                    <a:blip r:embed="rId26">
+                    <a:blip r:embed="rId28">
                       <a:extLst>
                         <a:ext uri="{28A0092B-C50C-407E-A947-70E740481C1C}">
                           <a14:useLocalDpi xmlns:a14="http://schemas.microsoft.com/office/drawing/2010/main" val="0"/>
@@ -6309,6 +6398,13 @@
           <w:rFonts w:ascii="Times New Roman" w:eastAsia="Times New Roman" w:hAnsi="Times New Roman"/>
         </w:rPr>
       </w:pPr>
+    </w:p>
+    <w:p>
+      <w:pPr>
+        <w:rPr>
+          <w:rFonts w:ascii="Times New Roman" w:eastAsia="Times New Roman" w:hAnsi="Times New Roman"/>
+        </w:rPr>
+      </w:pPr>
       <w:r>
         <w:rPr>
           <w:rFonts w:ascii="Times New Roman" w:eastAsia="Times New Roman" w:hAnsi="Times New Roman"/>
@@ -6352,41 +6448,54 @@
       <w:pPr>
         <w:rPr>
           <w:rFonts w:ascii="Times New Roman" w:eastAsia="Times New Roman" w:hAnsi="Times New Roman"/>
-        </w:rPr>
-      </w:pPr>
-      <w:r>
-        <w:rPr>
-          <w:rFonts w:ascii="Times New Roman" w:eastAsia="Times New Roman" w:hAnsi="Times New Roman"/>
-        </w:rPr>
-        <w:t xml:space="preserve">Посилання на файл програми у пул-запиті </w:t>
-      </w:r>
-      <w:proofErr w:type="spellStart"/>
-      <w:r>
-        <w:rPr>
-          <w:rFonts w:ascii="Times New Roman" w:eastAsia="Times New Roman" w:hAnsi="Times New Roman"/>
-        </w:rPr>
-        <w:t>GitHub</w:t>
-      </w:r>
-      <w:proofErr w:type="spellEnd"/>
-    </w:p>
-    <w:p>
-      <w:pPr>
-        <w:rPr>
-          <w:rFonts w:ascii="Times New Roman" w:eastAsia="Times New Roman" w:hAnsi="Times New Roman"/>
-        </w:rPr>
-      </w:pPr>
-    </w:p>
-    <w:p>
-      <w:pPr>
-        <w:rPr>
-          <w:rFonts w:ascii="Times New Roman" w:eastAsia="Times New Roman" w:hAnsi="Times New Roman"/>
-        </w:rPr>
-      </w:pPr>
-      <w:r>
-        <w:rPr>
-          <w:rFonts w:ascii="Times New Roman" w:eastAsia="Times New Roman" w:hAnsi="Times New Roman"/>
-        </w:rPr>
-        <w:lastRenderedPageBreak/>
+          <w:b/>
+          <w:bCs/>
+          <w:color w:val="222A35" w:themeColor="text2" w:themeShade="80"/>
+        </w:rPr>
+      </w:pPr>
+      <w:hyperlink r:id="rId29" w:anchor="diff-fe16810244455094906242ec6b752614ba4dfa99eb85656e68e60b5c79d6c402" w:history="1">
+        <w:r>
+          <w:rPr>
+            <w:rStyle w:val="a3"/>
+            <w:rFonts w:ascii="Times New Roman" w:eastAsia="Times New Roman" w:hAnsi="Times New Roman"/>
+            <w:b/>
+            <w:bCs/>
+            <w:color w:val="222A35" w:themeColor="text2" w:themeShade="80"/>
+          </w:rPr>
+          <w:t xml:space="preserve">Посилання на файл програми у пул-запиті </w:t>
+        </w:r>
+        <w:proofErr w:type="spellStart"/>
+        <w:r>
+          <w:rPr>
+            <w:rStyle w:val="a3"/>
+            <w:rFonts w:ascii="Times New Roman" w:eastAsia="Times New Roman" w:hAnsi="Times New Roman"/>
+            <w:b/>
+            <w:bCs/>
+            <w:color w:val="222A35" w:themeColor="text2" w:themeShade="80"/>
+          </w:rPr>
+          <w:t>GitHub</w:t>
+        </w:r>
+        <w:proofErr w:type="spellEnd"/>
+      </w:hyperlink>
+    </w:p>
+    <w:p>
+      <w:pPr>
+        <w:rPr>
+          <w:rFonts w:ascii="Times New Roman" w:eastAsia="Times New Roman" w:hAnsi="Times New Roman"/>
+        </w:rPr>
+      </w:pPr>
+    </w:p>
+    <w:p>
+      <w:pPr>
+        <w:rPr>
+          <w:rFonts w:ascii="Times New Roman" w:eastAsia="Times New Roman" w:hAnsi="Times New Roman"/>
+        </w:rPr>
+      </w:pPr>
+      <w:r>
+        <w:rPr>
+          <w:rFonts w:ascii="Times New Roman" w:eastAsia="Times New Roman" w:hAnsi="Times New Roman"/>
+          <w:noProof/>
+        </w:rPr>
         <w:drawing>
           <wp:anchor distT="0" distB="0" distL="114300" distR="114300" simplePos="0" relativeHeight="251677696" behindDoc="0" locked="0" layoutInCell="1" allowOverlap="1" wp14:anchorId="6EE77A84" wp14:editId="7C7341C4">
             <wp:simplePos x="0" y="0"/>
@@ -6411,7 +6520,7 @@
                     <pic:cNvPicPr/>
                   </pic:nvPicPr>
                   <pic:blipFill>
-                    <a:blip r:embed="rId27">
+                    <a:blip r:embed="rId30">
                       <a:extLst>
                         <a:ext uri="{28A0092B-C50C-407E-A947-70E740481C1C}">
                           <a14:useLocalDpi xmlns:a14="http://schemas.microsoft.com/office/drawing/2010/main" val="0"/>
@@ -6538,6 +6647,7 @@
       <w:r>
         <w:rPr>
           <w:rFonts w:ascii="Times New Roman" w:eastAsia="Times New Roman" w:hAnsi="Times New Roman"/>
+          <w:noProof/>
         </w:rPr>
         <w:drawing>
           <wp:anchor distT="0" distB="0" distL="114300" distR="114300" simplePos="0" relativeHeight="251678720" behindDoc="0" locked="0" layoutInCell="1" allowOverlap="1" wp14:anchorId="72C7F860" wp14:editId="5F0D31B3">
@@ -6563,7 +6673,7 @@
                     <pic:cNvPicPr/>
                   </pic:nvPicPr>
                   <pic:blipFill>
-                    <a:blip r:embed="rId28">
+                    <a:blip r:embed="rId31">
                       <a:extLst>
                         <a:ext uri="{28A0092B-C50C-407E-A947-70E740481C1C}">
                           <a14:useLocalDpi xmlns:a14="http://schemas.microsoft.com/office/drawing/2010/main" val="0"/>
@@ -6705,98 +6815,105 @@
     <w:p>
       <w:pPr>
         <w:rPr>
+          <w:rFonts w:ascii="Times New Roman" w:eastAsia="Times New Roman" w:hAnsi="Times New Roman"/>
+        </w:rPr>
+      </w:pPr>
+      <w:r>
+        <w:rPr>
+          <w:rFonts w:ascii="Times New Roman" w:eastAsia="Times New Roman" w:hAnsi="Times New Roman"/>
+        </w:rPr>
+        <w:t>Завдання №</w:t>
+      </w:r>
+      <w:r>
+        <w:rPr>
+          <w:rFonts w:ascii="Times New Roman" w:eastAsia="Times New Roman" w:hAnsi="Times New Roman"/>
+        </w:rPr>
+        <w:t xml:space="preserve">4 </w:t>
+      </w:r>
+      <w:r>
+        <w:rPr>
+          <w:rFonts w:ascii="Times New Roman" w:eastAsia="Times New Roman" w:hAnsi="Times New Roman"/>
+          <w:lang w:val="pl-PL"/>
+        </w:rPr>
+        <w:t>VNS</w:t>
+      </w:r>
+      <w:r>
+        <w:rPr>
+          <w:rFonts w:ascii="Times New Roman" w:eastAsia="Times New Roman" w:hAnsi="Times New Roman"/>
+        </w:rPr>
+        <w:t xml:space="preserve"> </w:t>
+      </w:r>
+      <w:r>
+        <w:rPr>
+          <w:rFonts w:ascii="Times New Roman" w:eastAsia="Times New Roman" w:hAnsi="Times New Roman"/>
+          <w:lang w:val="pl-PL"/>
+        </w:rPr>
+        <w:t>Labs</w:t>
+      </w:r>
+      <w:r>
+        <w:rPr>
+          <w:rFonts w:ascii="Times New Roman" w:eastAsia="Times New Roman" w:hAnsi="Times New Roman"/>
+        </w:rPr>
+        <w:t xml:space="preserve"> 7 </w:t>
+      </w:r>
+      <w:r>
+        <w:rPr>
+          <w:rFonts w:ascii="Times New Roman" w:eastAsia="Times New Roman" w:hAnsi="Times New Roman"/>
+          <w:lang w:val="pl-PL"/>
+        </w:rPr>
+        <w:t>Task</w:t>
+      </w:r>
+      <w:r>
+        <w:rPr>
+          <w:rFonts w:ascii="Times New Roman" w:eastAsia="Times New Roman" w:hAnsi="Times New Roman"/>
+        </w:rPr>
+        <w:t xml:space="preserve"> 1</w:t>
+      </w:r>
+    </w:p>
+    <w:p>
+      <w:pPr>
+        <w:rPr>
           <w:rFonts w:ascii="Times New Roman" w:eastAsia="Times New Roman" w:hAnsi="Times New Roman" w:cs="Times New Roman"/>
-        </w:rPr>
-      </w:pPr>
-    </w:p>
-    <w:p>
-      <w:pPr>
-        <w:rPr>
-          <w:rFonts w:ascii="Times New Roman" w:eastAsia="Times New Roman" w:hAnsi="Times New Roman"/>
-        </w:rPr>
-      </w:pPr>
-      <w:r>
-        <w:rPr>
-          <w:rFonts w:ascii="Times New Roman" w:eastAsia="Times New Roman" w:hAnsi="Times New Roman"/>
-        </w:rPr>
-        <w:t>Завдання №</w:t>
-      </w:r>
-      <w:r>
-        <w:rPr>
-          <w:rFonts w:ascii="Times New Roman" w:eastAsia="Times New Roman" w:hAnsi="Times New Roman"/>
-        </w:rPr>
-        <w:t xml:space="preserve">4 </w:t>
-      </w:r>
-      <w:r>
-        <w:rPr>
-          <w:rFonts w:ascii="Times New Roman" w:eastAsia="Times New Roman" w:hAnsi="Times New Roman"/>
-          <w:lang w:val="pl-PL"/>
-        </w:rPr>
-        <w:t>VNS</w:t>
-      </w:r>
-      <w:r>
-        <w:rPr>
-          <w:rFonts w:ascii="Times New Roman" w:eastAsia="Times New Roman" w:hAnsi="Times New Roman"/>
-        </w:rPr>
-        <w:t xml:space="preserve"> </w:t>
-      </w:r>
-      <w:r>
-        <w:rPr>
-          <w:rFonts w:ascii="Times New Roman" w:eastAsia="Times New Roman" w:hAnsi="Times New Roman"/>
-          <w:lang w:val="pl-PL"/>
-        </w:rPr>
-        <w:t>Labs</w:t>
-      </w:r>
-      <w:r>
-        <w:rPr>
-          <w:rFonts w:ascii="Times New Roman" w:eastAsia="Times New Roman" w:hAnsi="Times New Roman"/>
-        </w:rPr>
-        <w:t xml:space="preserve"> 7 </w:t>
-      </w:r>
-      <w:r>
-        <w:rPr>
-          <w:rFonts w:ascii="Times New Roman" w:eastAsia="Times New Roman" w:hAnsi="Times New Roman"/>
-          <w:lang w:val="pl-PL"/>
-        </w:rPr>
-        <w:t>Task</w:t>
-      </w:r>
-      <w:r>
-        <w:rPr>
-          <w:rFonts w:ascii="Times New Roman" w:eastAsia="Times New Roman" w:hAnsi="Times New Roman"/>
-        </w:rPr>
-        <w:t xml:space="preserve"> 1</w:t>
-      </w:r>
-    </w:p>
-    <w:p>
-      <w:pPr>
-        <w:rPr>
-          <w:rFonts w:ascii="Times New Roman" w:eastAsia="Times New Roman" w:hAnsi="Times New Roman" w:cs="Times New Roman"/>
-        </w:rPr>
-      </w:pPr>
-      <w:r>
-        <w:rPr>
-          <w:rFonts w:ascii="Times New Roman" w:eastAsia="Times New Roman" w:hAnsi="Times New Roman"/>
-        </w:rPr>
-        <w:t xml:space="preserve">Посилання на файл програми у пул-запиті </w:t>
-      </w:r>
-      <w:proofErr w:type="spellStart"/>
-      <w:r>
-        <w:rPr>
-          <w:rFonts w:ascii="Times New Roman" w:eastAsia="Times New Roman" w:hAnsi="Times New Roman"/>
-        </w:rPr>
-        <w:t>GitHub</w:t>
-      </w:r>
-      <w:proofErr w:type="spellEnd"/>
-    </w:p>
-    <w:p>
-      <w:pPr>
-        <w:rPr>
-          <w:rFonts w:ascii="Times New Roman" w:eastAsia="Times New Roman" w:hAnsi="Times New Roman"/>
-        </w:rPr>
-      </w:pPr>
-      <w:r>
-        <w:rPr>
-          <w:rFonts w:ascii="Times New Roman" w:eastAsia="Times New Roman" w:hAnsi="Times New Roman"/>
+          <w:b/>
+          <w:bCs/>
+          <w:color w:val="222A35" w:themeColor="text2" w:themeShade="80"/>
+        </w:rPr>
+      </w:pPr>
+      <w:hyperlink r:id="rId32" w:anchor="diff-684bcb4f5328771834125d41866f143b9479fb16a2cdfbfe928498ad4743d84b" w:history="1">
+        <w:r>
+          <w:rPr>
+            <w:rStyle w:val="a3"/>
+            <w:rFonts w:ascii="Times New Roman" w:eastAsia="Times New Roman" w:hAnsi="Times New Roman"/>
+            <w:b/>
+            <w:bCs/>
+            <w:color w:val="222A35" w:themeColor="text2" w:themeShade="80"/>
+          </w:rPr>
+          <w:t xml:space="preserve">Посилання на файл програми у пул-запиті </w:t>
+        </w:r>
+        <w:proofErr w:type="spellStart"/>
+        <w:r>
+          <w:rPr>
+            <w:rStyle w:val="a3"/>
+            <w:rFonts w:ascii="Times New Roman" w:eastAsia="Times New Roman" w:hAnsi="Times New Roman"/>
+            <w:b/>
+            <w:bCs/>
+            <w:color w:val="222A35" w:themeColor="text2" w:themeShade="80"/>
+          </w:rPr>
+          <w:t>GitHub</w:t>
+        </w:r>
+        <w:proofErr w:type="spellEnd"/>
+      </w:hyperlink>
+    </w:p>
+    <w:p>
+      <w:pPr>
+        <w:rPr>
+          <w:rFonts w:ascii="Times New Roman" w:eastAsia="Times New Roman" w:hAnsi="Times New Roman"/>
+        </w:rPr>
+      </w:pPr>
+      <w:r>
+        <w:rPr>
+          <w:rFonts w:ascii="Times New Roman" w:eastAsia="Times New Roman" w:hAnsi="Times New Roman"/>
+          <w:noProof/>
         </w:rPr>
         <w:lastRenderedPageBreak/>
         <w:drawing>
@@ -6823,7 +6940,7 @@
                     <pic:cNvPicPr/>
                   </pic:nvPicPr>
                   <pic:blipFill>
-                    <a:blip r:embed="rId29">
+                    <a:blip r:embed="rId33">
                       <a:extLst>
                         <a:ext uri="{28A0092B-C50C-407E-A947-70E740481C1C}">
                           <a14:useLocalDpi xmlns:a14="http://schemas.microsoft.com/office/drawing/2010/main" val="0"/>
@@ -7077,49 +7194,94 @@
       <w:pPr>
         <w:rPr>
           <w:rFonts w:ascii="Times New Roman" w:eastAsia="Times New Roman" w:hAnsi="Times New Roman"/>
+        </w:rPr>
+      </w:pPr>
+      <w:r>
+        <w:rPr>
+          <w:rFonts w:ascii="Times New Roman" w:eastAsia="Times New Roman" w:hAnsi="Times New Roman"/>
+        </w:rPr>
+        <w:t>Завдання №</w:t>
+      </w:r>
+      <w:r>
+        <w:rPr>
+          <w:rFonts w:ascii="Times New Roman" w:eastAsia="Times New Roman" w:hAnsi="Times New Roman"/>
+        </w:rPr>
+        <w:t xml:space="preserve">5 </w:t>
+      </w:r>
+      <w:r>
+        <w:rPr>
+          <w:rFonts w:ascii="Times New Roman" w:eastAsia="Times New Roman" w:hAnsi="Times New Roman"/>
           <w:lang w:val="pl-PL"/>
         </w:rPr>
-      </w:pPr>
-      <w:r>
-        <w:rPr>
-          <w:rFonts w:ascii="Times New Roman" w:eastAsia="Times New Roman" w:hAnsi="Times New Roman"/>
-        </w:rPr>
-        <w:t>Завдання №</w:t>
-      </w:r>
-      <w:r>
-        <w:rPr>
-          <w:rFonts w:ascii="Times New Roman" w:eastAsia="Times New Roman" w:hAnsi="Times New Roman"/>
-        </w:rPr>
-        <w:t xml:space="preserve">5 </w:t>
+        <w:t>VNS</w:t>
+      </w:r>
+      <w:r>
+        <w:rPr>
+          <w:rFonts w:ascii="Times New Roman" w:eastAsia="Times New Roman" w:hAnsi="Times New Roman"/>
+        </w:rPr>
+        <w:t xml:space="preserve"> </w:t>
       </w:r>
       <w:r>
         <w:rPr>
           <w:rFonts w:ascii="Times New Roman" w:eastAsia="Times New Roman" w:hAnsi="Times New Roman"/>
           <w:lang w:val="pl-PL"/>
         </w:rPr>
-        <w:t>VNS Labs 7 Task 2</w:t>
+        <w:t>Labs</w:t>
+      </w:r>
+      <w:r>
+        <w:rPr>
+          <w:rFonts w:ascii="Times New Roman" w:eastAsia="Times New Roman" w:hAnsi="Times New Roman"/>
+        </w:rPr>
+        <w:t xml:space="preserve"> 7 </w:t>
+      </w:r>
+      <w:r>
+        <w:rPr>
+          <w:rFonts w:ascii="Times New Roman" w:eastAsia="Times New Roman" w:hAnsi="Times New Roman"/>
+          <w:lang w:val="pl-PL"/>
+        </w:rPr>
+        <w:t>Task</w:t>
+      </w:r>
+      <w:r>
+        <w:rPr>
+          <w:rFonts w:ascii="Times New Roman" w:eastAsia="Times New Roman" w:hAnsi="Times New Roman"/>
+        </w:rPr>
+        <w:t xml:space="preserve"> 2</w:t>
       </w:r>
     </w:p>
     <w:p>
       <w:pPr>
         <w:rPr>
           <w:rFonts w:ascii="Times New Roman" w:eastAsia="Times New Roman" w:hAnsi="Times New Roman" w:cs="Times New Roman"/>
-        </w:rPr>
-      </w:pPr>
-      <w:r>
-        <w:rPr>
-          <w:rFonts w:ascii="Times New Roman" w:eastAsia="Times New Roman" w:hAnsi="Times New Roman"/>
-        </w:rPr>
-        <w:t xml:space="preserve">Посилання на файл програми у пул-запиті </w:t>
-      </w:r>
-      <w:proofErr w:type="spellStart"/>
-      <w:r>
-        <w:rPr>
-          <w:rFonts w:ascii="Times New Roman" w:eastAsia="Times New Roman" w:hAnsi="Times New Roman"/>
-        </w:rPr>
-        <w:t>GitHub</w:t>
-      </w:r>
-      <w:proofErr w:type="spellEnd"/>
+          <w:b/>
+          <w:bCs/>
+          <w:color w:val="222A35" w:themeColor="text2" w:themeShade="80"/>
+          <w:u w:val="single"/>
+        </w:rPr>
+      </w:pPr>
+      <w:hyperlink r:id="rId34" w:anchor="diff-452f67713810863d44f8801d6f32dd78a7740ef281e259afce2bb5c648fedd0e" w:history="1">
+        <w:r>
+          <w:rPr>
+            <w:rStyle w:val="a3"/>
+            <w:rFonts w:ascii="Times New Roman" w:eastAsia="Times New Roman" w:hAnsi="Times New Roman"/>
+            <w:b/>
+            <w:bCs/>
+            <w:color w:val="222A35" w:themeColor="text2" w:themeShade="80"/>
+          </w:rPr>
+          <w:t xml:space="preserve">Посилання на файл програми у пул-запиті </w:t>
+        </w:r>
+        <w:proofErr w:type="spellStart"/>
+        <w:r>
+          <w:rPr>
+            <w:rStyle w:val="a3"/>
+            <w:rFonts w:ascii="Times New Roman" w:eastAsia="Times New Roman" w:hAnsi="Times New Roman"/>
+            <w:b/>
+            <w:bCs/>
+            <w:color w:val="222A35" w:themeColor="text2" w:themeShade="80"/>
+          </w:rPr>
+          <w:t>GitHub</w:t>
+        </w:r>
+        <w:proofErr w:type="spellEnd"/>
+      </w:hyperlink>
     </w:p>
     <w:p>
       <w:pPr>
@@ -7130,6 +7292,7 @@
       <w:r>
         <w:rPr>
           <w:rFonts w:ascii="Times New Roman" w:eastAsia="Times New Roman" w:hAnsi="Times New Roman" w:cs="Times New Roman"/>
+          <w:noProof/>
         </w:rPr>
         <w:lastRenderedPageBreak/>
         <w:drawing>
@@ -7156,7 +7319,7 @@
                     <pic:cNvPicPr/>
                   </pic:nvPicPr>
                   <pic:blipFill>
-                    <a:blip r:embed="rId30">
+                    <a:blip r:embed="rId35">
                       <a:extLst>
                         <a:ext uri="{28A0092B-C50C-407E-A947-70E740481C1C}">
                           <a14:useLocalDpi xmlns:a14="http://schemas.microsoft.com/office/drawing/2010/main" val="0"/>
@@ -7333,6 +7496,69 @@
     </w:p>
     <w:p>
       <w:pPr>
+        <w:rPr>
+          <w:lang w:eastAsia="uk-UA"/>
+        </w:rPr>
+      </w:pPr>
+    </w:p>
+    <w:p>
+      <w:pPr>
+        <w:rPr>
+          <w:lang w:eastAsia="uk-UA"/>
+        </w:rPr>
+      </w:pPr>
+    </w:p>
+    <w:p>
+      <w:pPr>
+        <w:rPr>
+          <w:lang w:eastAsia="uk-UA"/>
+        </w:rPr>
+      </w:pPr>
+    </w:p>
+    <w:p>
+      <w:pPr>
+        <w:rPr>
+          <w:lang w:eastAsia="uk-UA"/>
+        </w:rPr>
+      </w:pPr>
+    </w:p>
+    <w:p>
+      <w:pPr>
+        <w:rPr>
+          <w:lang w:eastAsia="uk-UA"/>
+        </w:rPr>
+      </w:pPr>
+    </w:p>
+    <w:p>
+      <w:pPr>
+        <w:rPr>
+          <w:lang w:eastAsia="uk-UA"/>
+        </w:rPr>
+      </w:pPr>
+    </w:p>
+    <w:p>
+      <w:pPr>
+        <w:rPr>
+          <w:lang w:eastAsia="uk-UA"/>
+        </w:rPr>
+      </w:pPr>
+    </w:p>
+    <w:p>
+      <w:pPr>
+        <w:rPr>
+          <w:lang w:eastAsia="uk-UA"/>
+        </w:rPr>
+      </w:pPr>
+    </w:p>
+    <w:p>
+      <w:pPr>
+        <w:rPr>
+          <w:lang w:eastAsia="uk-UA"/>
+        </w:rPr>
+      </w:pPr>
+    </w:p>
+    <w:p>
+      <w:pPr>
         <w:pStyle w:val="2"/>
         <w:rPr>
           <w:rFonts w:ascii="Times New Roman" w:eastAsia="Times New Roman" w:hAnsi="Times New Roman" w:cs="Times New Roman"/>
@@ -7427,6 +7653,7 @@
       <w:r>
         <w:rPr>
           <w:rFonts w:ascii="Times New Roman" w:eastAsia="Times New Roman" w:hAnsi="Times New Roman" w:cs="Times New Roman"/>
+          <w:noProof/>
           <w:sz w:val="24"/>
           <w:szCs w:val="24"/>
         </w:rPr>
@@ -7455,7 +7682,7 @@
                     <pic:cNvPicPr/>
                   </pic:nvPicPr>
                   <pic:blipFill>
-                    <a:blip r:embed="rId31">
+                    <a:blip r:embed="rId36">
                       <a:extLst>
                         <a:ext uri="{28A0092B-C50C-407E-A947-70E740481C1C}">
                           <a14:useLocalDpi xmlns:a14="http://schemas.microsoft.com/office/drawing/2010/main" val="0"/>
@@ -7490,6 +7717,7 @@
       <w:r>
         <w:rPr>
           <w:rFonts w:ascii="Times New Roman" w:eastAsia="Times New Roman" w:hAnsi="Times New Roman"/>
+          <w:noProof/>
           <w:sz w:val="24"/>
           <w:szCs w:val="24"/>
         </w:rPr>
@@ -7517,7 +7745,7 @@
                     <pic:cNvPicPr/>
                   </pic:nvPicPr>
                   <pic:blipFill>
-                    <a:blip r:embed="rId32">
+                    <a:blip r:embed="rId37">
                       <a:extLst>
                         <a:ext uri="{28A0092B-C50C-407E-A947-70E740481C1C}">
                           <a14:useLocalDpi xmlns:a14="http://schemas.microsoft.com/office/drawing/2010/main" val="0"/>
@@ -7806,24 +8034,40 @@
           <w:rFonts w:ascii="Times New Roman" w:eastAsia="Times New Roman" w:hAnsi="Times New Roman"/>
           <w:sz w:val="24"/>
           <w:szCs w:val="24"/>
+        </w:rPr>
+      </w:pPr>
+      <w:r>
+        <w:rPr>
+          <w:rFonts w:ascii="Times New Roman" w:eastAsia="Times New Roman" w:hAnsi="Times New Roman"/>
+          <w:sz w:val="24"/>
+          <w:szCs w:val="24"/>
+        </w:rPr>
+        <w:t>Завдання №</w:t>
+      </w:r>
+      <w:r>
+        <w:rPr>
+          <w:rFonts w:ascii="Times New Roman" w:eastAsia="Times New Roman" w:hAnsi="Times New Roman"/>
+          <w:sz w:val="24"/>
+          <w:szCs w:val="24"/>
+        </w:rPr>
+        <w:t xml:space="preserve">2 </w:t>
+      </w:r>
+      <w:r>
+        <w:rPr>
+          <w:rFonts w:ascii="Times New Roman" w:eastAsia="Times New Roman" w:hAnsi="Times New Roman"/>
+          <w:sz w:val="24"/>
+          <w:szCs w:val="24"/>
           <w:lang w:val="pl-PL"/>
         </w:rPr>
-      </w:pPr>
-      <w:r>
-        <w:rPr>
-          <w:rFonts w:ascii="Times New Roman" w:eastAsia="Times New Roman" w:hAnsi="Times New Roman"/>
-          <w:sz w:val="24"/>
-          <w:szCs w:val="24"/>
-        </w:rPr>
-        <w:t>Завдання №</w:t>
-      </w:r>
-      <w:r>
-        <w:rPr>
-          <w:rFonts w:ascii="Times New Roman" w:eastAsia="Times New Roman" w:hAnsi="Times New Roman"/>
-          <w:sz w:val="24"/>
-          <w:szCs w:val="24"/>
-        </w:rPr>
-        <w:t xml:space="preserve">2 </w:t>
+        <w:t>VNS</w:t>
+      </w:r>
+      <w:r>
+        <w:rPr>
+          <w:rFonts w:ascii="Times New Roman" w:eastAsia="Times New Roman" w:hAnsi="Times New Roman"/>
+          <w:sz w:val="24"/>
+          <w:szCs w:val="24"/>
+        </w:rPr>
+        <w:t xml:space="preserve"> </w:t>
       </w:r>
       <w:r>
         <w:rPr>
@@ -7832,21 +8076,29 @@
           <w:szCs w:val="24"/>
           <w:lang w:val="pl-PL"/>
         </w:rPr>
-        <w:t>VNS Labs 2</w:t>
-      </w:r>
-    </w:p>
-    <w:p>
-      <w:pPr>
-        <w:rPr>
-          <w:rFonts w:ascii="Times New Roman" w:eastAsia="Times New Roman" w:hAnsi="Times New Roman"/>
-          <w:sz w:val="24"/>
-          <w:szCs w:val="24"/>
-          <w:lang w:val="pl-PL"/>
-        </w:rPr>
-      </w:pPr>
-      <w:r>
-        <w:rPr>
-          <w:rFonts w:ascii="Times New Roman" w:eastAsia="Times New Roman" w:hAnsi="Times New Roman"/>
+        <w:t>Labs</w:t>
+      </w:r>
+      <w:r>
+        <w:rPr>
+          <w:rFonts w:ascii="Times New Roman" w:eastAsia="Times New Roman" w:hAnsi="Times New Roman"/>
+          <w:sz w:val="24"/>
+          <w:szCs w:val="24"/>
+        </w:rPr>
+        <w:t xml:space="preserve"> 2</w:t>
+      </w:r>
+    </w:p>
+    <w:p>
+      <w:pPr>
+        <w:rPr>
+          <w:rFonts w:ascii="Times New Roman" w:eastAsia="Times New Roman" w:hAnsi="Times New Roman"/>
+          <w:sz w:val="24"/>
+          <w:szCs w:val="24"/>
+        </w:rPr>
+      </w:pPr>
+      <w:r>
+        <w:rPr>
+          <w:rFonts w:ascii="Times New Roman" w:eastAsia="Times New Roman" w:hAnsi="Times New Roman"/>
+          <w:noProof/>
           <w:sz w:val="24"/>
           <w:szCs w:val="24"/>
           <w:lang w:val="pl-PL"/>
@@ -7875,7 +8127,7 @@
                     <pic:cNvPicPr/>
                   </pic:nvPicPr>
                   <pic:blipFill>
-                    <a:blip r:embed="rId33">
+                    <a:blip r:embed="rId38">
                       <a:extLst>
                         <a:ext uri="{28A0092B-C50C-407E-A947-70E740481C1C}">
                           <a14:useLocalDpi xmlns:a14="http://schemas.microsoft.com/office/drawing/2010/main" val="0"/>
@@ -7908,7 +8160,6 @@
           <w:rFonts w:ascii="Times New Roman" w:eastAsia="Times New Roman" w:hAnsi="Times New Roman"/>
           <w:sz w:val="24"/>
           <w:szCs w:val="24"/>
-          <w:lang w:val="pl-PL"/>
         </w:rPr>
       </w:pPr>
     </w:p>
@@ -7957,6 +8208,7 @@
       <w:r>
         <w:rPr>
           <w:rFonts w:ascii="Times New Roman" w:eastAsia="Times New Roman" w:hAnsi="Times New Roman"/>
+          <w:noProof/>
           <w:sz w:val="24"/>
           <w:szCs w:val="24"/>
           <w:lang w:val="pl-PL"/>
@@ -7986,7 +8238,7 @@
                     <pic:cNvPicPr/>
                   </pic:nvPicPr>
                   <pic:blipFill>
-                    <a:blip r:embed="rId34">
+                    <a:blip r:embed="rId39">
                       <a:extLst>
                         <a:ext uri="{28A0092B-C50C-407E-A947-70E740481C1C}">
                           <a14:useLocalDpi xmlns:a14="http://schemas.microsoft.com/office/drawing/2010/main" val="0"/>
@@ -8378,12 +8630,12 @@
           <w:rFonts w:ascii="Times New Roman" w:eastAsia="Times New Roman" w:hAnsi="Times New Roman"/>
           <w:sz w:val="24"/>
           <w:szCs w:val="24"/>
-          <w:lang w:val="pl-PL"/>
-        </w:rPr>
-      </w:pPr>
-      <w:r>
-        <w:rPr>
-          <w:rFonts w:ascii="Times New Roman" w:eastAsia="Times New Roman" w:hAnsi="Times New Roman"/>
+        </w:rPr>
+      </w:pPr>
+      <w:r>
+        <w:rPr>
+          <w:rFonts w:ascii="Times New Roman" w:eastAsia="Times New Roman" w:hAnsi="Times New Roman"/>
+          <w:noProof/>
           <w:sz w:val="24"/>
           <w:szCs w:val="24"/>
           <w:lang w:val="pl-PL"/>
@@ -8413,7 +8665,7 @@
                     <pic:cNvPicPr/>
                   </pic:nvPicPr>
                   <pic:blipFill>
-                    <a:blip r:embed="rId35">
+                    <a:blip r:embed="rId40">
                       <a:extLst>
                         <a:ext uri="{28A0092B-C50C-407E-A947-70E740481C1C}">
                           <a14:useLocalDpi xmlns:a14="http://schemas.microsoft.com/office/drawing/2010/main" val="0"/>
@@ -8468,7 +8720,15 @@
           <w:szCs w:val="24"/>
           <w:lang w:val="pl-PL"/>
         </w:rPr>
-        <w:t xml:space="preserve">VNS </w:t>
+        <w:t>VNS</w:t>
+      </w:r>
+      <w:r>
+        <w:rPr>
+          <w:rFonts w:ascii="Times New Roman" w:eastAsia="Times New Roman" w:hAnsi="Times New Roman"/>
+          <w:sz w:val="24"/>
+          <w:szCs w:val="24"/>
+        </w:rPr>
+        <w:t xml:space="preserve"> </w:t>
       </w:r>
       <w:r>
         <w:rPr>
@@ -8477,276 +8737,326 @@
           <w:szCs w:val="24"/>
           <w:lang w:val="pl-PL"/>
         </w:rPr>
-        <w:t>Labs 7 Task 1</w:t>
-      </w:r>
-    </w:p>
-    <w:p>
-      <w:pPr>
+        <w:t>Labs</w:t>
+      </w:r>
+      <w:r>
+        <w:rPr>
+          <w:rFonts w:ascii="Times New Roman" w:eastAsia="Times New Roman" w:hAnsi="Times New Roman"/>
+          <w:sz w:val="24"/>
+          <w:szCs w:val="24"/>
+        </w:rPr>
+        <w:t xml:space="preserve"> 7 </w:t>
+      </w:r>
+      <w:r>
         <w:rPr>
           <w:rFonts w:ascii="Times New Roman" w:eastAsia="Times New Roman" w:hAnsi="Times New Roman"/>
           <w:sz w:val="24"/>
           <w:szCs w:val="24"/>
           <w:lang w:val="pl-PL"/>
         </w:rPr>
-      </w:pPr>
-    </w:p>
-    <w:p>
-      <w:pPr>
+        <w:t>Task</w:t>
+      </w:r>
+      <w:r>
+        <w:rPr>
+          <w:rFonts w:ascii="Times New Roman" w:eastAsia="Times New Roman" w:hAnsi="Times New Roman"/>
+          <w:sz w:val="24"/>
+          <w:szCs w:val="24"/>
+        </w:rPr>
+        <w:t xml:space="preserve"> 1</w:t>
+      </w:r>
+    </w:p>
+    <w:p>
+      <w:pPr>
+        <w:rPr>
+          <w:rFonts w:ascii="Times New Roman" w:eastAsia="Times New Roman" w:hAnsi="Times New Roman"/>
+          <w:sz w:val="24"/>
+          <w:szCs w:val="24"/>
+        </w:rPr>
+      </w:pPr>
+    </w:p>
+    <w:p>
+      <w:pPr>
+        <w:rPr>
+          <w:rFonts w:ascii="Times New Roman" w:eastAsia="Times New Roman" w:hAnsi="Times New Roman"/>
+          <w:sz w:val="24"/>
+          <w:szCs w:val="24"/>
+        </w:rPr>
+      </w:pPr>
+    </w:p>
+    <w:p>
+      <w:pPr>
+        <w:rPr>
+          <w:rFonts w:ascii="Times New Roman" w:eastAsia="Times New Roman" w:hAnsi="Times New Roman"/>
+          <w:sz w:val="24"/>
+          <w:szCs w:val="24"/>
+        </w:rPr>
+      </w:pPr>
+    </w:p>
+    <w:p>
+      <w:pPr>
+        <w:rPr>
+          <w:rFonts w:ascii="Times New Roman" w:eastAsia="Times New Roman" w:hAnsi="Times New Roman"/>
+          <w:sz w:val="24"/>
+          <w:szCs w:val="24"/>
+        </w:rPr>
+      </w:pPr>
+    </w:p>
+    <w:p>
+      <w:pPr>
+        <w:rPr>
+          <w:rFonts w:ascii="Times New Roman" w:eastAsia="Times New Roman" w:hAnsi="Times New Roman"/>
+          <w:sz w:val="24"/>
+          <w:szCs w:val="24"/>
+        </w:rPr>
+      </w:pPr>
+    </w:p>
+    <w:p>
+      <w:pPr>
+        <w:rPr>
+          <w:rFonts w:ascii="Times New Roman" w:eastAsia="Times New Roman" w:hAnsi="Times New Roman"/>
+          <w:sz w:val="24"/>
+          <w:szCs w:val="24"/>
+        </w:rPr>
+      </w:pPr>
+    </w:p>
+    <w:p>
+      <w:pPr>
+        <w:rPr>
+          <w:rFonts w:ascii="Times New Roman" w:eastAsia="Times New Roman" w:hAnsi="Times New Roman"/>
+          <w:sz w:val="24"/>
+          <w:szCs w:val="24"/>
+        </w:rPr>
+      </w:pPr>
+    </w:p>
+    <w:p>
+      <w:pPr>
+        <w:rPr>
+          <w:rFonts w:ascii="Times New Roman" w:eastAsia="Times New Roman" w:hAnsi="Times New Roman"/>
+          <w:sz w:val="24"/>
+          <w:szCs w:val="24"/>
+        </w:rPr>
+      </w:pPr>
+    </w:p>
+    <w:p>
+      <w:pPr>
+        <w:rPr>
+          <w:rFonts w:ascii="Times New Roman" w:eastAsia="Times New Roman" w:hAnsi="Times New Roman"/>
+          <w:sz w:val="24"/>
+          <w:szCs w:val="24"/>
+        </w:rPr>
+      </w:pPr>
+    </w:p>
+    <w:p>
+      <w:pPr>
+        <w:rPr>
+          <w:rFonts w:ascii="Times New Roman" w:eastAsia="Times New Roman" w:hAnsi="Times New Roman"/>
+          <w:sz w:val="24"/>
+          <w:szCs w:val="24"/>
+        </w:rPr>
+      </w:pPr>
+    </w:p>
+    <w:p>
+      <w:pPr>
+        <w:rPr>
+          <w:rFonts w:ascii="Times New Roman" w:eastAsia="Times New Roman" w:hAnsi="Times New Roman"/>
+          <w:sz w:val="24"/>
+          <w:szCs w:val="24"/>
+        </w:rPr>
+      </w:pPr>
+    </w:p>
+    <w:p>
+      <w:pPr>
+        <w:rPr>
+          <w:rFonts w:ascii="Times New Roman" w:eastAsia="Times New Roman" w:hAnsi="Times New Roman"/>
+          <w:sz w:val="24"/>
+          <w:szCs w:val="24"/>
+        </w:rPr>
+      </w:pPr>
+    </w:p>
+    <w:p>
+      <w:pPr>
+        <w:rPr>
+          <w:rFonts w:ascii="Times New Roman" w:eastAsia="Times New Roman" w:hAnsi="Times New Roman"/>
+          <w:sz w:val="24"/>
+          <w:szCs w:val="24"/>
+        </w:rPr>
+      </w:pPr>
+    </w:p>
+    <w:p>
+      <w:pPr>
+        <w:rPr>
+          <w:rFonts w:ascii="Times New Roman" w:eastAsia="Times New Roman" w:hAnsi="Times New Roman"/>
+          <w:sz w:val="24"/>
+          <w:szCs w:val="24"/>
+        </w:rPr>
+      </w:pPr>
+    </w:p>
+    <w:p>
+      <w:pPr>
+        <w:rPr>
+          <w:rFonts w:ascii="Times New Roman" w:eastAsia="Times New Roman" w:hAnsi="Times New Roman" w:cs="Times New Roman"/>
+          <w:sz w:val="24"/>
+          <w:szCs w:val="24"/>
+        </w:rPr>
+      </w:pPr>
+    </w:p>
+    <w:p>
+      <w:pPr>
+        <w:rPr>
+          <w:rFonts w:ascii="Times New Roman" w:eastAsia="Times New Roman" w:hAnsi="Times New Roman"/>
+          <w:sz w:val="24"/>
+          <w:szCs w:val="24"/>
+        </w:rPr>
+      </w:pPr>
+      <w:r>
+        <w:rPr>
+          <w:rFonts w:ascii="Times New Roman" w:eastAsia="Times New Roman" w:hAnsi="Times New Roman"/>
+          <w:sz w:val="24"/>
+          <w:szCs w:val="24"/>
+        </w:rPr>
+        <w:t>Час затрачений на виконання завдання</w:t>
+      </w:r>
+      <w:r>
+        <w:rPr>
+          <w:rFonts w:ascii="Times New Roman" w:eastAsia="Times New Roman" w:hAnsi="Times New Roman"/>
+          <w:sz w:val="24"/>
+          <w:szCs w:val="24"/>
+        </w:rPr>
+        <w:t xml:space="preserve"> : </w:t>
+      </w:r>
+      <w:r>
+        <w:rPr>
+          <w:rFonts w:ascii="Times New Roman" w:eastAsia="Times New Roman" w:hAnsi="Times New Roman"/>
+          <w:sz w:val="24"/>
+          <w:szCs w:val="24"/>
+        </w:rPr>
+        <w:t>15 хв</w:t>
+      </w:r>
+    </w:p>
+    <w:p>
+      <w:pPr>
+        <w:rPr>
+          <w:rFonts w:ascii="Times New Roman" w:eastAsia="Times New Roman" w:hAnsi="Times New Roman"/>
+          <w:sz w:val="24"/>
+          <w:szCs w:val="24"/>
+        </w:rPr>
+      </w:pPr>
+    </w:p>
+    <w:p>
+      <w:pPr>
+        <w:rPr>
+          <w:rFonts w:ascii="Times New Roman" w:eastAsia="Times New Roman" w:hAnsi="Times New Roman"/>
+          <w:sz w:val="24"/>
+          <w:szCs w:val="24"/>
+        </w:rPr>
+      </w:pPr>
+    </w:p>
+    <w:p>
+      <w:pPr>
+        <w:rPr>
+          <w:rFonts w:ascii="Times New Roman" w:eastAsia="Times New Roman" w:hAnsi="Times New Roman"/>
+          <w:sz w:val="24"/>
+          <w:szCs w:val="24"/>
+        </w:rPr>
+      </w:pPr>
+    </w:p>
+    <w:p>
+      <w:pPr>
+        <w:rPr>
+          <w:rFonts w:ascii="Times New Roman" w:eastAsia="Times New Roman" w:hAnsi="Times New Roman"/>
+          <w:sz w:val="24"/>
+          <w:szCs w:val="24"/>
+        </w:rPr>
+      </w:pPr>
+    </w:p>
+    <w:p>
+      <w:pPr>
+        <w:rPr>
+          <w:rFonts w:ascii="Times New Roman" w:eastAsia="Times New Roman" w:hAnsi="Times New Roman"/>
+          <w:sz w:val="24"/>
+          <w:szCs w:val="24"/>
+        </w:rPr>
+      </w:pPr>
+      <w:r>
+        <w:rPr>
+          <w:rFonts w:ascii="Times New Roman" w:eastAsia="Times New Roman" w:hAnsi="Times New Roman"/>
+          <w:sz w:val="24"/>
+          <w:szCs w:val="24"/>
+        </w:rPr>
+        <w:t>Завдання №</w:t>
+      </w:r>
+      <w:r>
+        <w:rPr>
+          <w:rFonts w:ascii="Times New Roman" w:eastAsia="Times New Roman" w:hAnsi="Times New Roman"/>
+          <w:sz w:val="24"/>
+          <w:szCs w:val="24"/>
+        </w:rPr>
+        <w:t xml:space="preserve">5 </w:t>
+      </w:r>
+      <w:r>
         <w:rPr>
           <w:rFonts w:ascii="Times New Roman" w:eastAsia="Times New Roman" w:hAnsi="Times New Roman"/>
           <w:sz w:val="24"/>
           <w:szCs w:val="24"/>
           <w:lang w:val="pl-PL"/>
         </w:rPr>
-      </w:pPr>
-    </w:p>
-    <w:p>
-      <w:pPr>
+        <w:t>VNS</w:t>
+      </w:r>
+      <w:r>
+        <w:rPr>
+          <w:rFonts w:ascii="Times New Roman" w:eastAsia="Times New Roman" w:hAnsi="Times New Roman"/>
+          <w:sz w:val="24"/>
+          <w:szCs w:val="24"/>
+        </w:rPr>
+        <w:t xml:space="preserve"> </w:t>
+      </w:r>
+      <w:r>
         <w:rPr>
           <w:rFonts w:ascii="Times New Roman" w:eastAsia="Times New Roman" w:hAnsi="Times New Roman"/>
           <w:sz w:val="24"/>
           <w:szCs w:val="24"/>
           <w:lang w:val="pl-PL"/>
         </w:rPr>
-      </w:pPr>
-    </w:p>
-    <w:p>
-      <w:pPr>
+        <w:t>Labs</w:t>
+      </w:r>
+      <w:r>
+        <w:rPr>
+          <w:rFonts w:ascii="Times New Roman" w:eastAsia="Times New Roman" w:hAnsi="Times New Roman"/>
+          <w:sz w:val="24"/>
+          <w:szCs w:val="24"/>
+        </w:rPr>
+        <w:t xml:space="preserve"> 7 </w:t>
+      </w:r>
+      <w:r>
         <w:rPr>
           <w:rFonts w:ascii="Times New Roman" w:eastAsia="Times New Roman" w:hAnsi="Times New Roman"/>
           <w:sz w:val="24"/>
           <w:szCs w:val="24"/>
           <w:lang w:val="pl-PL"/>
         </w:rPr>
-      </w:pPr>
-    </w:p>
-    <w:p>
-      <w:pPr>
-        <w:rPr>
-          <w:rFonts w:ascii="Times New Roman" w:eastAsia="Times New Roman" w:hAnsi="Times New Roman"/>
-          <w:sz w:val="24"/>
-          <w:szCs w:val="24"/>
-          <w:lang w:val="pl-PL"/>
-        </w:rPr>
-      </w:pPr>
-    </w:p>
-    <w:p>
-      <w:pPr>
-        <w:rPr>
-          <w:rFonts w:ascii="Times New Roman" w:eastAsia="Times New Roman" w:hAnsi="Times New Roman"/>
-          <w:sz w:val="24"/>
-          <w:szCs w:val="24"/>
-          <w:lang w:val="pl-PL"/>
-        </w:rPr>
-      </w:pPr>
-    </w:p>
-    <w:p>
-      <w:pPr>
-        <w:rPr>
-          <w:rFonts w:ascii="Times New Roman" w:eastAsia="Times New Roman" w:hAnsi="Times New Roman"/>
-          <w:sz w:val="24"/>
-          <w:szCs w:val="24"/>
-          <w:lang w:val="pl-PL"/>
-        </w:rPr>
-      </w:pPr>
-    </w:p>
-    <w:p>
-      <w:pPr>
-        <w:rPr>
-          <w:rFonts w:ascii="Times New Roman" w:eastAsia="Times New Roman" w:hAnsi="Times New Roman"/>
-          <w:sz w:val="24"/>
-          <w:szCs w:val="24"/>
-          <w:lang w:val="pl-PL"/>
-        </w:rPr>
-      </w:pPr>
-    </w:p>
-    <w:p>
-      <w:pPr>
-        <w:rPr>
-          <w:rFonts w:ascii="Times New Roman" w:eastAsia="Times New Roman" w:hAnsi="Times New Roman"/>
-          <w:sz w:val="24"/>
-          <w:szCs w:val="24"/>
-          <w:lang w:val="pl-PL"/>
-        </w:rPr>
-      </w:pPr>
-    </w:p>
-    <w:p>
-      <w:pPr>
-        <w:rPr>
-          <w:rFonts w:ascii="Times New Roman" w:eastAsia="Times New Roman" w:hAnsi="Times New Roman"/>
-          <w:sz w:val="24"/>
-          <w:szCs w:val="24"/>
-          <w:lang w:val="pl-PL"/>
-        </w:rPr>
-      </w:pPr>
-    </w:p>
-    <w:p>
-      <w:pPr>
-        <w:rPr>
-          <w:rFonts w:ascii="Times New Roman" w:eastAsia="Times New Roman" w:hAnsi="Times New Roman"/>
-          <w:sz w:val="24"/>
-          <w:szCs w:val="24"/>
-          <w:lang w:val="pl-PL"/>
-        </w:rPr>
-      </w:pPr>
-    </w:p>
-    <w:p>
-      <w:pPr>
-        <w:rPr>
-          <w:rFonts w:ascii="Times New Roman" w:eastAsia="Times New Roman" w:hAnsi="Times New Roman"/>
-          <w:sz w:val="24"/>
-          <w:szCs w:val="24"/>
-          <w:lang w:val="pl-PL"/>
-        </w:rPr>
-      </w:pPr>
-    </w:p>
-    <w:p>
-      <w:pPr>
-        <w:rPr>
-          <w:rFonts w:ascii="Times New Roman" w:eastAsia="Times New Roman" w:hAnsi="Times New Roman"/>
-          <w:sz w:val="24"/>
-          <w:szCs w:val="24"/>
-          <w:lang w:val="pl-PL"/>
-        </w:rPr>
-      </w:pPr>
-    </w:p>
-    <w:p>
-      <w:pPr>
-        <w:rPr>
-          <w:rFonts w:ascii="Times New Roman" w:eastAsia="Times New Roman" w:hAnsi="Times New Roman"/>
-          <w:sz w:val="24"/>
-          <w:szCs w:val="24"/>
-          <w:lang w:val="pl-PL"/>
-        </w:rPr>
-      </w:pPr>
-    </w:p>
-    <w:p>
-      <w:pPr>
-        <w:rPr>
-          <w:rFonts w:ascii="Times New Roman" w:eastAsia="Times New Roman" w:hAnsi="Times New Roman" w:cs="Times New Roman"/>
-          <w:sz w:val="24"/>
-          <w:szCs w:val="24"/>
-          <w:lang w:val="pl-PL"/>
-        </w:rPr>
-      </w:pPr>
-    </w:p>
-    <w:p>
-      <w:pPr>
-        <w:rPr>
-          <w:rFonts w:ascii="Times New Roman" w:eastAsia="Times New Roman" w:hAnsi="Times New Roman"/>
-          <w:sz w:val="24"/>
-          <w:szCs w:val="24"/>
-        </w:rPr>
-      </w:pPr>
-      <w:r>
-        <w:rPr>
-          <w:rFonts w:ascii="Times New Roman" w:eastAsia="Times New Roman" w:hAnsi="Times New Roman"/>
-          <w:sz w:val="24"/>
-          <w:szCs w:val="24"/>
-        </w:rPr>
-        <w:t>Час затрачений на виконання завдання</w:t>
-      </w:r>
-      <w:r>
-        <w:rPr>
-          <w:rFonts w:ascii="Times New Roman" w:eastAsia="Times New Roman" w:hAnsi="Times New Roman"/>
-          <w:sz w:val="24"/>
-          <w:szCs w:val="24"/>
-          <w:lang w:val="pl-PL"/>
-        </w:rPr>
-        <w:t xml:space="preserve"> : </w:t>
-      </w:r>
-      <w:r>
-        <w:rPr>
-          <w:rFonts w:ascii="Times New Roman" w:eastAsia="Times New Roman" w:hAnsi="Times New Roman"/>
-          <w:sz w:val="24"/>
-          <w:szCs w:val="24"/>
-        </w:rPr>
-        <w:t>15 хв</w:t>
-      </w:r>
-    </w:p>
-    <w:p>
-      <w:pPr>
-        <w:rPr>
-          <w:rFonts w:ascii="Times New Roman" w:eastAsia="Times New Roman" w:hAnsi="Times New Roman"/>
-          <w:sz w:val="24"/>
-          <w:szCs w:val="24"/>
-        </w:rPr>
-      </w:pPr>
-    </w:p>
-    <w:p>
-      <w:pPr>
-        <w:rPr>
-          <w:rFonts w:ascii="Times New Roman" w:eastAsia="Times New Roman" w:hAnsi="Times New Roman"/>
-          <w:sz w:val="24"/>
-          <w:szCs w:val="24"/>
-        </w:rPr>
-      </w:pPr>
-    </w:p>
-    <w:p>
-      <w:pPr>
-        <w:rPr>
-          <w:rFonts w:ascii="Times New Roman" w:eastAsia="Times New Roman" w:hAnsi="Times New Roman"/>
-          <w:sz w:val="24"/>
-          <w:szCs w:val="24"/>
-        </w:rPr>
-      </w:pPr>
-    </w:p>
-    <w:p>
-      <w:pPr>
-        <w:rPr>
-          <w:rFonts w:ascii="Times New Roman" w:eastAsia="Times New Roman" w:hAnsi="Times New Roman"/>
-          <w:sz w:val="24"/>
-          <w:szCs w:val="24"/>
-        </w:rPr>
-      </w:pPr>
-    </w:p>
-    <w:p>
-      <w:pPr>
-        <w:rPr>
-          <w:rFonts w:ascii="Times New Roman" w:eastAsia="Times New Roman" w:hAnsi="Times New Roman"/>
-          <w:sz w:val="24"/>
-          <w:szCs w:val="24"/>
-          <w:lang w:val="pl-PL"/>
-        </w:rPr>
-      </w:pPr>
-      <w:r>
-        <w:rPr>
-          <w:rFonts w:ascii="Times New Roman" w:eastAsia="Times New Roman" w:hAnsi="Times New Roman"/>
-          <w:sz w:val="24"/>
-          <w:szCs w:val="24"/>
-        </w:rPr>
-        <w:t>Завдання №</w:t>
-      </w:r>
-      <w:r>
-        <w:rPr>
-          <w:rFonts w:ascii="Times New Roman" w:eastAsia="Times New Roman" w:hAnsi="Times New Roman"/>
-          <w:sz w:val="24"/>
-          <w:szCs w:val="24"/>
-        </w:rPr>
-        <w:t xml:space="preserve">5 </w:t>
-      </w:r>
-      <w:r>
-        <w:rPr>
-          <w:rFonts w:ascii="Times New Roman" w:eastAsia="Times New Roman" w:hAnsi="Times New Roman"/>
-          <w:sz w:val="24"/>
-          <w:szCs w:val="24"/>
-          <w:lang w:val="pl-PL"/>
-        </w:rPr>
-        <w:t>VNS Labs 7 Task 2</w:t>
-      </w:r>
-    </w:p>
-    <w:p>
-      <w:pPr>
-        <w:rPr>
-          <w:rFonts w:ascii="Times New Roman" w:eastAsia="Times New Roman" w:hAnsi="Times New Roman"/>
-          <w:sz w:val="24"/>
-          <w:szCs w:val="24"/>
-          <w:lang w:val="pl-PL"/>
-        </w:rPr>
-      </w:pPr>
-      <w:r>
-        <w:rPr>
-          <w:rFonts w:ascii="Times New Roman" w:eastAsia="Times New Roman" w:hAnsi="Times New Roman"/>
+        <w:t>Task</w:t>
+      </w:r>
+      <w:r>
+        <w:rPr>
+          <w:rFonts w:ascii="Times New Roman" w:eastAsia="Times New Roman" w:hAnsi="Times New Roman"/>
+          <w:sz w:val="24"/>
+          <w:szCs w:val="24"/>
+        </w:rPr>
+        <w:t xml:space="preserve"> 2</w:t>
+      </w:r>
+    </w:p>
+    <w:p>
+      <w:pPr>
+        <w:rPr>
+          <w:rFonts w:ascii="Times New Roman" w:eastAsia="Times New Roman" w:hAnsi="Times New Roman"/>
+          <w:sz w:val="24"/>
+          <w:szCs w:val="24"/>
+        </w:rPr>
+      </w:pPr>
+      <w:r>
+        <w:rPr>
+          <w:rFonts w:ascii="Times New Roman" w:eastAsia="Times New Roman" w:hAnsi="Times New Roman"/>
+          <w:noProof/>
           <w:sz w:val="24"/>
           <w:szCs w:val="24"/>
           <w:lang w:val="pl-PL"/>
@@ -8775,7 +9085,7 @@
                     <pic:cNvPicPr/>
                   </pic:nvPicPr>
                   <pic:blipFill>
-                    <a:blip r:embed="rId36">
+                    <a:blip r:embed="rId41">
                       <a:extLst>
                         <a:ext uri="{28A0092B-C50C-407E-A947-70E740481C1C}">
                           <a14:useLocalDpi xmlns:a14="http://schemas.microsoft.com/office/drawing/2010/main" val="0"/>
@@ -8808,7 +9118,6 @@
           <w:rFonts w:ascii="Times New Roman" w:eastAsia="Times New Roman" w:hAnsi="Times New Roman"/>
           <w:sz w:val="24"/>
           <w:szCs w:val="24"/>
-          <w:lang w:val="pl-PL"/>
         </w:rPr>
       </w:pPr>
     </w:p>
@@ -8833,7 +9142,6 @@
           <w:rFonts w:ascii="Times New Roman" w:eastAsia="Times New Roman" w:hAnsi="Times New Roman"/>
           <w:sz w:val="24"/>
           <w:szCs w:val="24"/>
-          <w:lang w:val="pl-PL"/>
         </w:rPr>
         <w:t xml:space="preserve"> : </w:t>
       </w:r>
@@ -8967,7 +9275,7 @@
                     <pic:cNvPicPr/>
                   </pic:nvPicPr>
                   <pic:blipFill>
-                    <a:blip r:embed="rId37"/>
+                    <a:blip r:embed="rId42"/>
                     <a:stretch>
                       <a:fillRect/>
                     </a:stretch>
@@ -10564,6 +10872,24 @@
 </a:theme>
 </file>
 
+<file path=word/webextensions/taskpanes.xml><?xml version="1.0" encoding="utf-8"?>
+<wetp:taskpanes xmlns:wetp="http://schemas.microsoft.com/office/webextensions/taskpanes/2010/11">
+  <wetp:taskpane dockstate="right" visibility="0" width="438" row="2">
+    <wetp:webextensionref xmlns:r="http://schemas.openxmlformats.org/officeDocument/2006/relationships" r:id="rId1"/>
+  </wetp:taskpane>
+</wetp:taskpanes>
+</file>
+
+<file path=word/webextensions/webextension1.xml><?xml version="1.0" encoding="utf-8"?>
+<we:webextension xmlns:we="http://schemas.microsoft.com/office/webextensions/webextension/2010/11" id="{C0837E06-9885-43E6-A662-598C202E5700}">
+  <we:reference id="wa104099688" version="1.3.0.0" store="uk-UA" storeType="OMEX"/>
+  <we:alternateReferences/>
+  <we:properties/>
+  <we:bindings/>
+  <we:snapshot xmlns:r="http://schemas.openxmlformats.org/officeDocument/2006/relationships"/>
+</we:webextension>
+</file>
+
 <file path=customXml/item1.xml><?xml version="1.0" encoding="utf-8"?>
 <b:Sources xmlns:b="http://schemas.openxmlformats.org/officeDocument/2006/bibliography" xmlns="http://schemas.openxmlformats.org/officeDocument/2006/bibliography" SelectedStyle="\APASixthEditionOfficeOnline.xsl" StyleName="APA" Version="6"/>
 </file>

</xml_diff>